<commit_message>
Add final project files and write-up
</commit_message>
<xml_diff>
--- a/Telco Customer Churn Project Janaky 022425.docx
+++ b/Telco Customer Churn Project Janaky 022425.docx
@@ -37,6 +37,29 @@
         <w:rPr>
           <w:b/>
           <w:bCs/>
+        </w:rPr>
+      </w:pPr>
+      <w:r>
+        <w:rPr>
+          <w:b/>
+          <w:bCs/>
+        </w:rPr>
+        <w:t>Brent Janaky, MBA</w:t>
+      </w:r>
+    </w:p>
+    <w:p>
+      <w:pPr>
+        <w:rPr>
+          <w:b/>
+          <w:bCs/>
+        </w:rPr>
+      </w:pPr>
+    </w:p>
+    <w:p>
+      <w:pPr>
+        <w:rPr>
+          <w:b/>
+          <w:bCs/>
           <w:sz w:val="20"/>
           <w:szCs w:val="20"/>
         </w:rPr>
@@ -622,6 +645,7 @@
           <w:sz w:val="20"/>
           <w:szCs w:val="20"/>
         </w:rPr>
+        <w:lastRenderedPageBreak/>
         <w:t>Model Development</w:t>
       </w:r>
       <w:r>
@@ -698,15 +722,7 @@
           <w:sz w:val="20"/>
           <w:szCs w:val="20"/>
         </w:rPr>
-        <w:t xml:space="preserve"> automatically test and find the best settings (or </w:t>
-      </w:r>
-      <w:r>
-        <w:rPr>
-          <w:sz w:val="20"/>
-          <w:szCs w:val="20"/>
-        </w:rPr>
-        <w:lastRenderedPageBreak/>
-        <w:t xml:space="preserve">“hyperparameters”) for </w:t>
+        <w:t xml:space="preserve"> automatically test and find the best settings (or “hyperparameters”) for </w:t>
       </w:r>
       <w:proofErr w:type="spellStart"/>
       <w:r>

</xml_diff>